<commit_message>
Mise en place du lien github
</commit_message>
<xml_diff>
--- a/EpreuveE5-PPE-Boutique/EPREUVE E5 PPE-Boutique.docx
+++ b/EpreuveE5-PPE-Boutique/EPREUVE E5 PPE-Boutique.docx
@@ -1475,7 +1475,25 @@
                 <w:bCs/>
                 <w:sz w:val="20"/>
               </w:rPr>
-              <w:t xml:space="preserve"> Utilisation d’un environnement de développement local (Wampserver)</w:t>
+              <w:t xml:space="preserve"> Utilisation d’un environnement de développement local (</w:t>
+            </w:r>
+            <w:proofErr w:type="spellStart"/>
+            <w:r>
+              <w:rPr>
+                <w:rFonts w:ascii="Arial" w:hAnsi="Arial" w:cs="Arial"/>
+                <w:bCs/>
+                <w:sz w:val="20"/>
+              </w:rPr>
+              <w:t>Wampserver</w:t>
+            </w:r>
+            <w:proofErr w:type="spellEnd"/>
+            <w:r>
+              <w:rPr>
+                <w:rFonts w:ascii="Arial" w:hAnsi="Arial" w:cs="Arial"/>
+                <w:bCs/>
+                <w:sz w:val="20"/>
+              </w:rPr>
+              <w:t>)</w:t>
             </w:r>
           </w:p>
           <w:p>
@@ -1540,7 +1558,25 @@
                 <w:bCs/>
                 <w:sz w:val="20"/>
               </w:rPr>
-              <w:t>- Utilisation de PHPUnit pour les tests unitaires.</w:t>
+              <w:t xml:space="preserve">- Utilisation de </w:t>
+            </w:r>
+            <w:proofErr w:type="spellStart"/>
+            <w:r>
+              <w:rPr>
+                <w:rFonts w:ascii="Arial" w:hAnsi="Arial" w:cs="Arial"/>
+                <w:bCs/>
+                <w:sz w:val="20"/>
+              </w:rPr>
+              <w:t>PHPUnit</w:t>
+            </w:r>
+            <w:proofErr w:type="spellEnd"/>
+            <w:r>
+              <w:rPr>
+                <w:rFonts w:ascii="Arial" w:hAnsi="Arial" w:cs="Arial"/>
+                <w:bCs/>
+                <w:sz w:val="20"/>
+              </w:rPr>
+              <w:t xml:space="preserve"> pour les tests unitaires.</w:t>
             </w:r>
           </w:p>
           <w:p>
@@ -1785,8 +1821,55 @@
                 <w:bCs/>
                 <w:sz w:val="20"/>
               </w:rPr>
-              <w:t>Lien github du projet regroupant une documentation complète de l’application ainsi que son code source.</w:t>
-            </w:r>
+              <w:t xml:space="preserve">Lien </w:t>
+            </w:r>
+            <w:proofErr w:type="spellStart"/>
+            <w:r>
+              <w:rPr>
+                <w:rFonts w:ascii="Arial" w:hAnsi="Arial" w:cs="Arial"/>
+                <w:bCs/>
+                <w:sz w:val="20"/>
+              </w:rPr>
+              <w:t>github</w:t>
+            </w:r>
+            <w:proofErr w:type="spellEnd"/>
+            <w:r>
+              <w:rPr>
+                <w:rFonts w:ascii="Arial" w:hAnsi="Arial" w:cs="Arial"/>
+                <w:bCs/>
+                <w:sz w:val="20"/>
+              </w:rPr>
+              <w:t xml:space="preserve"> du code source et de toute la documentation du projet : </w:t>
+            </w:r>
+            <w:hyperlink r:id="rId8" w:history="1">
+              <w:r>
+                <w:rPr>
+                  <w:rStyle w:val="Lienhypertexte"/>
+                  <w:rFonts w:ascii="Arial" w:hAnsi="Arial" w:cs="Arial"/>
+                  <w:bCs/>
+                  <w:sz w:val="20"/>
+                </w:rPr>
+                <w:t>https://github.com/A</w:t>
+              </w:r>
+              <w:r>
+                <w:rPr>
+                  <w:rStyle w:val="Lienhypertexte"/>
+                  <w:rFonts w:ascii="Arial" w:hAnsi="Arial" w:cs="Arial"/>
+                  <w:bCs/>
+                  <w:sz w:val="20"/>
+                </w:rPr>
+                <w:t>r</w:t>
+              </w:r>
+              <w:r>
+                <w:rPr>
+                  <w:rStyle w:val="Lienhypertexte"/>
+                  <w:rFonts w:ascii="Arial" w:hAnsi="Arial" w:cs="Arial"/>
+                  <w:bCs/>
+                  <w:sz w:val="20"/>
+                </w:rPr>
+                <w:t>naud541/PPE-Boutique</w:t>
+              </w:r>
+            </w:hyperlink>
           </w:p>
           <w:p>
             <w:pPr>
@@ -2068,6 +2151,65 @@
                 <w:szCs w:val="20"/>
               </w:rPr>
             </w:pPr>
+            <w:r>
+              <w:rPr>
+                <w:rFonts w:ascii="Arial" w:hAnsi="Arial"/>
+                <w:bCs/>
+                <w:sz w:val="20"/>
+                <w:szCs w:val="20"/>
+              </w:rPr>
+              <w:t xml:space="preserve">Lien </w:t>
+            </w:r>
+            <w:proofErr w:type="spellStart"/>
+            <w:r>
+              <w:rPr>
+                <w:rFonts w:ascii="Arial" w:hAnsi="Arial"/>
+                <w:bCs/>
+                <w:sz w:val="20"/>
+                <w:szCs w:val="20"/>
+              </w:rPr>
+              <w:t>github</w:t>
+            </w:r>
+            <w:proofErr w:type="spellEnd"/>
+            <w:r>
+              <w:rPr>
+                <w:rFonts w:ascii="Arial" w:hAnsi="Arial"/>
+                <w:bCs/>
+                <w:sz w:val="20"/>
+                <w:szCs w:val="20"/>
+              </w:rPr>
+              <w:t xml:space="preserve"> contenant toute la documentation </w:t>
+            </w:r>
+            <w:r>
+              <w:rPr>
+                <w:rFonts w:ascii="Arial" w:hAnsi="Arial"/>
+                <w:bCs/>
+                <w:sz w:val="20"/>
+                <w:szCs w:val="20"/>
+              </w:rPr>
+              <w:t>(Contexte, MCD, Guide utilisateur, Documentation de l’application MVC)</w:t>
+            </w:r>
+            <w:r>
+              <w:rPr>
+                <w:rFonts w:ascii="Arial" w:hAnsi="Arial"/>
+                <w:bCs/>
+                <w:sz w:val="20"/>
+                <w:szCs w:val="20"/>
+              </w:rPr>
+              <w:t xml:space="preserve"> du projet : </w:t>
+            </w:r>
+            <w:hyperlink r:id="rId9" w:history="1">
+              <w:r>
+                <w:rPr>
+                  <w:rStyle w:val="Lienhypertexte"/>
+                  <w:rFonts w:ascii="Arial" w:hAnsi="Arial"/>
+                  <w:bCs/>
+                  <w:sz w:val="20"/>
+                  <w:szCs w:val="20"/>
+                </w:rPr>
+                <w:t>https://github.com/Arnaud541/PPE-Boutique</w:t>
+              </w:r>
+            </w:hyperlink>
           </w:p>
           <w:p>
             <w:pPr>
@@ -2080,45 +2222,6 @@
                 <w:szCs w:val="20"/>
               </w:rPr>
             </w:pPr>
-          </w:p>
-          <w:p>
-            <w:pPr>
-              <w:snapToGrid w:val="0"/>
-              <w:spacing w:line="276" w:lineRule="auto"/>
-              <w:rPr>
-                <w:rFonts w:ascii="Arial" w:hAnsi="Arial"/>
-                <w:bCs/>
-                <w:sz w:val="20"/>
-                <w:szCs w:val="20"/>
-              </w:rPr>
-            </w:pPr>
-            <w:r>
-              <w:rPr>
-                <w:rFonts w:ascii="Arial" w:hAnsi="Arial"/>
-                <w:bCs/>
-                <w:sz w:val="20"/>
-                <w:szCs w:val="20"/>
-              </w:rPr>
-              <w:t>CF lien github (Contexte, MCD, Guide utilisateur, Documentation</w:t>
-            </w:r>
-            <w:r>
-              <w:rPr>
-                <w:rFonts w:ascii="Arial" w:hAnsi="Arial"/>
-                <w:bCs/>
-                <w:sz w:val="20"/>
-                <w:szCs w:val="20"/>
-              </w:rPr>
-              <w:t xml:space="preserve"> de l’application MVC</w:t>
-            </w:r>
-            <w:r>
-              <w:rPr>
-                <w:rFonts w:ascii="Arial" w:hAnsi="Arial"/>
-                <w:bCs/>
-                <w:sz w:val="20"/>
-                <w:szCs w:val="20"/>
-              </w:rPr>
-              <w:t>)</w:t>
-            </w:r>
           </w:p>
           <w:p>
             <w:pPr>
@@ -2549,7 +2652,7 @@
       </w:pPr>
     </w:p>
     <w:sectPr>
-      <w:footerReference w:type="default" r:id="rId8"/>
+      <w:footerReference w:type="default" r:id="rId10"/>
       <w:pgSz w:w="11906" w:h="16838"/>
       <w:pgMar w:top="851" w:right="1134" w:bottom="851" w:left="1134" w:header="0" w:footer="709" w:gutter="0"/>
       <w:cols w:space="720"/>
@@ -4768,6 +4871,41 @@
       </w:tblBorders>
     </w:tblPr>
   </w:style>
+  <w:style w:type="character" w:styleId="Lienhypertexte">
+    <w:name w:val="Hyperlink"/>
+    <w:basedOn w:val="Policepardfaut"/>
+    <w:uiPriority w:val="99"/>
+    <w:unhideWhenUsed/>
+    <w:rsid w:val="008F7607"/>
+    <w:rPr>
+      <w:color w:val="0563C1" w:themeColor="hyperlink"/>
+      <w:u w:val="single"/>
+    </w:rPr>
+  </w:style>
+  <w:style w:type="character" w:styleId="Mentionnonrsolue">
+    <w:name w:val="Unresolved Mention"/>
+    <w:basedOn w:val="Policepardfaut"/>
+    <w:uiPriority w:val="99"/>
+    <w:semiHidden/>
+    <w:unhideWhenUsed/>
+    <w:rsid w:val="008F7607"/>
+    <w:rPr>
+      <w:color w:val="605E5C"/>
+      <w:shd w:val="clear" w:color="auto" w:fill="E1DFDD"/>
+    </w:rPr>
+  </w:style>
+  <w:style w:type="character" w:styleId="Lienhypertextesuivivisit">
+    <w:name w:val="FollowedHyperlink"/>
+    <w:basedOn w:val="Policepardfaut"/>
+    <w:uiPriority w:val="99"/>
+    <w:semiHidden/>
+    <w:unhideWhenUsed/>
+    <w:rsid w:val="008F7607"/>
+    <w:rPr>
+      <w:color w:val="954F72" w:themeColor="followedHyperlink"/>
+      <w:u w:val="single"/>
+    </w:rPr>
+  </w:style>
 </w:styles>
 </file>
 

</xml_diff>